<commit_message>
Mise à jour du fichier Remarques.docx
</commit_message>
<xml_diff>
--- a/Remarques.docx
+++ b/Remarques.docx
@@ -6300,6 +6300,17 @@
       </w:r>
       <w:r>
         <w:rPr>
+          <w:rStyle w:val="lev"/>
+          <w:rFonts w:asciiTheme="majorBidi" w:hAnsiTheme="majorBidi" w:cstheme="majorBidi"/>
+          <w:color w:val="00B050"/>
+          <w:sz w:val="40"/>
+          <w:szCs w:val="40"/>
+          <w:lang w:val="fr-FR"/>
+        </w:rPr>
+        <w:t xml:space="preserve"> dans le STS</w:t>
+      </w:r>
+      <w:r>
+        <w:rPr>
           <w:rFonts w:asciiTheme="majorBidi" w:hAnsiTheme="majorBidi" w:cstheme="majorBidi"/>
           <w:color w:val="00B050"/>
           <w:sz w:val="40"/>
@@ -6366,8 +6377,6 @@
         </w:rPr>
         <w:t> :</w:t>
       </w:r>
-      <w:bookmarkStart w:id="0" w:name="_GoBack"/>
-      <w:bookmarkEnd w:id="0"/>
       <w:r>
         <w:rPr>
           <w:rFonts w:asciiTheme="majorBidi" w:hAnsiTheme="majorBidi" w:cstheme="majorBidi"/>
@@ -7435,23 +7444,949 @@
     </w:p>
     <w:p>
       <w:pPr>
-        <w:rPr>
+        <w:pStyle w:val="Titre2"/>
+        <w:rPr>
+          <w:lang w:val="fr-FR"/>
+        </w:rPr>
+      </w:pPr>
+      <w:r>
+        <w:rPr>
+          <w:rStyle w:val="lev"/>
           <w:rFonts w:asciiTheme="majorBidi" w:hAnsiTheme="majorBidi" w:cstheme="majorBidi"/>
-          <w:b/>
-          <w:bCs/>
           <w:color w:val="00B050"/>
           <w:sz w:val="40"/>
           <w:szCs w:val="40"/>
           <w:lang w:val="fr-FR"/>
         </w:rPr>
-      </w:pPr>
-    </w:p>
-    <w:p>
-      <w:pPr>
-        <w:rPr>
+        <w:t xml:space="preserve">Pour </w:t>
+      </w:r>
+      <w:proofErr w:type="spellStart"/>
+      <w:r>
+        <w:rPr>
+          <w:rStyle w:val="lev"/>
           <w:rFonts w:asciiTheme="majorBidi" w:hAnsiTheme="majorBidi" w:cstheme="majorBidi"/>
+          <w:color w:val="00B050"/>
+          <w:sz w:val="40"/>
+          <w:szCs w:val="40"/>
+          <w:lang w:val="fr-FR"/>
+        </w:rPr>
+        <w:t>versionner</w:t>
+      </w:r>
+      <w:proofErr w:type="spellEnd"/>
+      <w:r>
+        <w:rPr>
+          <w:rStyle w:val="lev"/>
+          <w:rFonts w:asciiTheme="majorBidi" w:hAnsiTheme="majorBidi" w:cstheme="majorBidi"/>
+          <w:color w:val="00B050"/>
+          <w:sz w:val="40"/>
+          <w:szCs w:val="40"/>
+          <w:lang w:val="fr-FR"/>
+        </w:rPr>
+        <w:t xml:space="preserve"> </w:t>
+      </w:r>
+      <w:r>
+        <w:rPr>
+          <w:rStyle w:val="lev"/>
+          <w:rFonts w:asciiTheme="majorBidi" w:hAnsiTheme="majorBidi" w:cstheme="majorBidi"/>
+          <w:color w:val="00B050"/>
+          <w:sz w:val="40"/>
+          <w:szCs w:val="40"/>
+          <w:lang w:val="fr-FR"/>
+        </w:rPr>
+        <w:t>le</w:t>
+      </w:r>
+      <w:r>
+        <w:rPr>
+          <w:rStyle w:val="lev"/>
+          <w:rFonts w:asciiTheme="majorBidi" w:hAnsiTheme="majorBidi" w:cstheme="majorBidi"/>
+          <w:color w:val="00B050"/>
+          <w:sz w:val="40"/>
+          <w:szCs w:val="40"/>
+          <w:lang w:val="fr-FR"/>
+        </w:rPr>
+        <w:t xml:space="preserve"> projet sur Git</w:t>
+      </w:r>
+      <w:r>
+        <w:rPr>
+          <w:rStyle w:val="lev"/>
+          <w:rFonts w:asciiTheme="majorBidi" w:hAnsiTheme="majorBidi" w:cstheme="majorBidi"/>
+          <w:color w:val="00B050"/>
+          <w:sz w:val="40"/>
+          <w:szCs w:val="40"/>
+          <w:lang w:val="fr-FR"/>
+        </w:rPr>
+        <w:t xml:space="preserve"> dans le </w:t>
+      </w:r>
+      <w:r>
+        <w:rPr>
+          <w:rStyle w:val="lev"/>
+          <w:rFonts w:asciiTheme="majorBidi" w:hAnsiTheme="majorBidi" w:cstheme="majorBidi"/>
+          <w:color w:val="00B050"/>
+          <w:sz w:val="40"/>
+          <w:szCs w:val="40"/>
+          <w:lang w:val="fr-FR"/>
+        </w:rPr>
+        <w:t>CMD :</w:t>
+      </w:r>
+      <w:r>
+        <w:rPr>
+          <w:rFonts w:ascii="Segoe UI Symbol" w:hAnsi="Segoe UI Symbol" w:cs="Segoe UI Symbol"/>
+          <w:lang w:val="fr-FR"/>
+        </w:rPr>
+        <w:br/>
+        <w:t>✅</w:t>
+      </w:r>
+      <w:r>
+        <w:rPr>
+          <w:lang w:val="fr-FR"/>
+        </w:rPr>
+        <w:t xml:space="preserve"> 1ère fois (initialisation du projet)</w:t>
+      </w:r>
+    </w:p>
+    <w:p>
+      <w:pPr>
+        <w:spacing w:before="100" w:beforeAutospacing="1" w:after="100" w:afterAutospacing="1" w:line="240" w:lineRule="auto"/>
+        <w:rPr>
+          <w:rFonts w:ascii="Times New Roman" w:eastAsia="Times New Roman" w:hAnsi="Times New Roman" w:cs="Times New Roman"/>
+          <w:sz w:val="24"/>
+          <w:szCs w:val="24"/>
+          <w:lang w:val="fr-FR"/>
+        </w:rPr>
+      </w:pPr>
+      <w:r>
+        <w:rPr>
+          <w:rFonts w:ascii="Times New Roman" w:eastAsia="Times New Roman" w:hAnsi="Times New Roman" w:cs="Times New Roman"/>
+          <w:sz w:val="24"/>
+          <w:szCs w:val="24"/>
+          <w:lang w:val="fr-FR"/>
+        </w:rPr>
+        <w:t xml:space="preserve">Tu fais ça </w:t>
+      </w:r>
+      <w:r>
+        <w:rPr>
+          <w:rFonts w:ascii="Times New Roman" w:eastAsia="Times New Roman" w:hAnsi="Times New Roman" w:cs="Times New Roman"/>
           <w:b/>
           <w:bCs/>
+          <w:sz w:val="24"/>
+          <w:szCs w:val="24"/>
+          <w:lang w:val="fr-FR"/>
+        </w:rPr>
+        <w:t>une seule fois</w:t>
+      </w:r>
+      <w:r>
+        <w:rPr>
+          <w:rFonts w:ascii="Times New Roman" w:eastAsia="Times New Roman" w:hAnsi="Times New Roman" w:cs="Times New Roman"/>
+          <w:sz w:val="24"/>
+          <w:szCs w:val="24"/>
+          <w:lang w:val="fr-FR"/>
+        </w:rPr>
+        <w:t xml:space="preserve"> quand tu démarres le projet :</w:t>
+      </w:r>
+    </w:p>
+    <w:p>
+      <w:pPr>
+        <w:tabs>
+          <w:tab w:val="left" w:pos="916"/>
+          <w:tab w:val="left" w:pos="1832"/>
+          <w:tab w:val="left" w:pos="2748"/>
+          <w:tab w:val="left" w:pos="3664"/>
+          <w:tab w:val="left" w:pos="4580"/>
+          <w:tab w:val="left" w:pos="5496"/>
+          <w:tab w:val="left" w:pos="6412"/>
+          <w:tab w:val="left" w:pos="7328"/>
+          <w:tab w:val="left" w:pos="8244"/>
+          <w:tab w:val="left" w:pos="9160"/>
+          <w:tab w:val="left" w:pos="10076"/>
+          <w:tab w:val="left" w:pos="10992"/>
+          <w:tab w:val="left" w:pos="11908"/>
+          <w:tab w:val="left" w:pos="12824"/>
+          <w:tab w:val="left" w:pos="13740"/>
+          <w:tab w:val="left" w:pos="14656"/>
+        </w:tabs>
+        <w:spacing w:after="0" w:line="240" w:lineRule="auto"/>
+        <w:rPr>
+          <w:rFonts w:ascii="Courier New" w:eastAsia="Times New Roman" w:hAnsi="Courier New" w:cs="Courier New"/>
+          <w:sz w:val="20"/>
+          <w:szCs w:val="20"/>
+          <w:lang w:val="fr-FR"/>
+        </w:rPr>
+      </w:pPr>
+      <w:proofErr w:type="gramStart"/>
+      <w:r>
+        <w:rPr>
+          <w:rFonts w:ascii="Courier New" w:eastAsia="Times New Roman" w:hAnsi="Courier New" w:cs="Courier New"/>
+          <w:sz w:val="20"/>
+          <w:szCs w:val="20"/>
+          <w:lang w:val="fr-FR"/>
+        </w:rPr>
+        <w:t>bash</w:t>
+      </w:r>
+      <w:proofErr w:type="gramEnd"/>
+    </w:p>
+    <w:p>
+      <w:pPr>
+        <w:tabs>
+          <w:tab w:val="left" w:pos="916"/>
+          <w:tab w:val="left" w:pos="1832"/>
+          <w:tab w:val="left" w:pos="2748"/>
+          <w:tab w:val="left" w:pos="3664"/>
+          <w:tab w:val="left" w:pos="4580"/>
+          <w:tab w:val="left" w:pos="5496"/>
+          <w:tab w:val="left" w:pos="6412"/>
+          <w:tab w:val="left" w:pos="7328"/>
+          <w:tab w:val="left" w:pos="8244"/>
+          <w:tab w:val="left" w:pos="9160"/>
+          <w:tab w:val="left" w:pos="10076"/>
+          <w:tab w:val="left" w:pos="10992"/>
+          <w:tab w:val="left" w:pos="11908"/>
+          <w:tab w:val="left" w:pos="12824"/>
+          <w:tab w:val="left" w:pos="13740"/>
+          <w:tab w:val="left" w:pos="14656"/>
+        </w:tabs>
+        <w:spacing w:after="0" w:line="240" w:lineRule="auto"/>
+        <w:rPr>
+          <w:rFonts w:ascii="Courier New" w:eastAsia="Times New Roman" w:hAnsi="Courier New" w:cs="Courier New"/>
+          <w:sz w:val="20"/>
+          <w:szCs w:val="20"/>
+          <w:lang w:val="fr-FR"/>
+        </w:rPr>
+      </w:pPr>
+      <w:r>
+        <w:rPr>
+          <w:rFonts w:ascii="Courier New" w:eastAsia="Times New Roman" w:hAnsi="Courier New" w:cs="Courier New"/>
+          <w:sz w:val="20"/>
+          <w:szCs w:val="20"/>
+          <w:lang w:val="fr-FR"/>
+        </w:rPr>
+        <w:t>CopierModifier</w:t>
+      </w:r>
+    </w:p>
+    <w:p>
+      <w:pPr>
+        <w:tabs>
+          <w:tab w:val="left" w:pos="916"/>
+          <w:tab w:val="left" w:pos="1832"/>
+          <w:tab w:val="left" w:pos="2748"/>
+          <w:tab w:val="left" w:pos="3664"/>
+          <w:tab w:val="left" w:pos="4580"/>
+          <w:tab w:val="left" w:pos="5496"/>
+          <w:tab w:val="left" w:pos="6412"/>
+          <w:tab w:val="left" w:pos="7328"/>
+          <w:tab w:val="left" w:pos="8244"/>
+          <w:tab w:val="left" w:pos="9160"/>
+          <w:tab w:val="left" w:pos="10076"/>
+          <w:tab w:val="left" w:pos="10992"/>
+          <w:tab w:val="left" w:pos="11908"/>
+          <w:tab w:val="left" w:pos="12824"/>
+          <w:tab w:val="left" w:pos="13740"/>
+          <w:tab w:val="left" w:pos="14656"/>
+        </w:tabs>
+        <w:spacing w:after="0" w:line="240" w:lineRule="auto"/>
+        <w:rPr>
+          <w:rFonts w:ascii="Courier New" w:eastAsia="Times New Roman" w:hAnsi="Courier New" w:cs="Courier New"/>
+          <w:sz w:val="20"/>
+          <w:szCs w:val="20"/>
+          <w:lang w:val="fr-FR"/>
+        </w:rPr>
+      </w:pPr>
+      <w:proofErr w:type="gramStart"/>
+      <w:r>
+        <w:rPr>
+          <w:rFonts w:ascii="Courier New" w:eastAsia="Times New Roman" w:hAnsi="Courier New" w:cs="Courier New"/>
+          <w:sz w:val="20"/>
+          <w:szCs w:val="20"/>
+          <w:lang w:val="fr-FR"/>
+        </w:rPr>
+        <w:t>cd</w:t>
+      </w:r>
+      <w:proofErr w:type="gramEnd"/>
+      <w:r>
+        <w:rPr>
+          <w:rFonts w:ascii="Courier New" w:eastAsia="Times New Roman" w:hAnsi="Courier New" w:cs="Courier New"/>
+          <w:sz w:val="20"/>
+          <w:szCs w:val="20"/>
+          <w:lang w:val="fr-FR"/>
+        </w:rPr>
+        <w:t xml:space="preserve"> ton-projet/</w:t>
+      </w:r>
+    </w:p>
+    <w:p>
+      <w:pPr>
+        <w:tabs>
+          <w:tab w:val="left" w:pos="916"/>
+          <w:tab w:val="left" w:pos="1832"/>
+          <w:tab w:val="left" w:pos="2748"/>
+          <w:tab w:val="left" w:pos="3664"/>
+          <w:tab w:val="left" w:pos="4580"/>
+          <w:tab w:val="left" w:pos="5496"/>
+          <w:tab w:val="left" w:pos="6412"/>
+          <w:tab w:val="left" w:pos="7328"/>
+          <w:tab w:val="left" w:pos="8244"/>
+          <w:tab w:val="left" w:pos="9160"/>
+          <w:tab w:val="left" w:pos="10076"/>
+          <w:tab w:val="left" w:pos="10992"/>
+          <w:tab w:val="left" w:pos="11908"/>
+          <w:tab w:val="left" w:pos="12824"/>
+          <w:tab w:val="left" w:pos="13740"/>
+          <w:tab w:val="left" w:pos="14656"/>
+        </w:tabs>
+        <w:spacing w:after="0" w:line="240" w:lineRule="auto"/>
+        <w:rPr>
+          <w:rFonts w:ascii="Courier New" w:eastAsia="Times New Roman" w:hAnsi="Courier New" w:cs="Courier New"/>
+          <w:sz w:val="20"/>
+          <w:szCs w:val="20"/>
+          <w:lang w:val="fr-FR"/>
+        </w:rPr>
+      </w:pPr>
+      <w:proofErr w:type="gramStart"/>
+      <w:r>
+        <w:rPr>
+          <w:rFonts w:ascii="Courier New" w:eastAsia="Times New Roman" w:hAnsi="Courier New" w:cs="Courier New"/>
+          <w:sz w:val="20"/>
+          <w:szCs w:val="20"/>
+          <w:lang w:val="fr-FR"/>
+        </w:rPr>
+        <w:t>git</w:t>
+      </w:r>
+      <w:proofErr w:type="gramEnd"/>
+      <w:r>
+        <w:rPr>
+          <w:rFonts w:ascii="Courier New" w:eastAsia="Times New Roman" w:hAnsi="Courier New" w:cs="Courier New"/>
+          <w:sz w:val="20"/>
+          <w:szCs w:val="20"/>
+          <w:lang w:val="fr-FR"/>
+        </w:rPr>
+        <w:t xml:space="preserve"> init                             # Initialiser Git dans ton dossier</w:t>
+      </w:r>
+    </w:p>
+    <w:p>
+      <w:pPr>
+        <w:tabs>
+          <w:tab w:val="left" w:pos="916"/>
+          <w:tab w:val="left" w:pos="1832"/>
+          <w:tab w:val="left" w:pos="2748"/>
+          <w:tab w:val="left" w:pos="3664"/>
+          <w:tab w:val="left" w:pos="4580"/>
+          <w:tab w:val="left" w:pos="5496"/>
+          <w:tab w:val="left" w:pos="6412"/>
+          <w:tab w:val="left" w:pos="7328"/>
+          <w:tab w:val="left" w:pos="8244"/>
+          <w:tab w:val="left" w:pos="9160"/>
+          <w:tab w:val="left" w:pos="10076"/>
+          <w:tab w:val="left" w:pos="10992"/>
+          <w:tab w:val="left" w:pos="11908"/>
+          <w:tab w:val="left" w:pos="12824"/>
+          <w:tab w:val="left" w:pos="13740"/>
+          <w:tab w:val="left" w:pos="14656"/>
+        </w:tabs>
+        <w:spacing w:after="0" w:line="240" w:lineRule="auto"/>
+        <w:rPr>
+          <w:rFonts w:ascii="Courier New" w:eastAsia="Times New Roman" w:hAnsi="Courier New" w:cs="Courier New"/>
+          <w:sz w:val="20"/>
+          <w:szCs w:val="20"/>
+          <w:lang w:val="fr-FR"/>
+        </w:rPr>
+      </w:pPr>
+      <w:proofErr w:type="gramStart"/>
+      <w:r>
+        <w:rPr>
+          <w:rFonts w:ascii="Courier New" w:eastAsia="Times New Roman" w:hAnsi="Courier New" w:cs="Courier New"/>
+          <w:sz w:val="20"/>
+          <w:szCs w:val="20"/>
+          <w:lang w:val="fr-FR"/>
+        </w:rPr>
+        <w:t>git</w:t>
+      </w:r>
+      <w:proofErr w:type="gramEnd"/>
+      <w:r>
+        <w:rPr>
+          <w:rFonts w:ascii="Courier New" w:eastAsia="Times New Roman" w:hAnsi="Courier New" w:cs="Courier New"/>
+          <w:sz w:val="20"/>
+          <w:szCs w:val="20"/>
+          <w:lang w:val="fr-FR"/>
+        </w:rPr>
+        <w:t xml:space="preserve"> add .                            # Ajouter tous les fichiers au suivi</w:t>
+      </w:r>
+    </w:p>
+    <w:p>
+      <w:pPr>
+        <w:tabs>
+          <w:tab w:val="left" w:pos="916"/>
+          <w:tab w:val="left" w:pos="1832"/>
+          <w:tab w:val="left" w:pos="2748"/>
+          <w:tab w:val="left" w:pos="3664"/>
+          <w:tab w:val="left" w:pos="4580"/>
+          <w:tab w:val="left" w:pos="5496"/>
+          <w:tab w:val="left" w:pos="6412"/>
+          <w:tab w:val="left" w:pos="7328"/>
+          <w:tab w:val="left" w:pos="8244"/>
+          <w:tab w:val="left" w:pos="9160"/>
+          <w:tab w:val="left" w:pos="10076"/>
+          <w:tab w:val="left" w:pos="10992"/>
+          <w:tab w:val="left" w:pos="11908"/>
+          <w:tab w:val="left" w:pos="12824"/>
+          <w:tab w:val="left" w:pos="13740"/>
+          <w:tab w:val="left" w:pos="14656"/>
+        </w:tabs>
+        <w:spacing w:after="0" w:line="240" w:lineRule="auto"/>
+        <w:rPr>
+          <w:rFonts w:ascii="Courier New" w:eastAsia="Times New Roman" w:hAnsi="Courier New" w:cs="Courier New"/>
+          <w:sz w:val="20"/>
+          <w:szCs w:val="20"/>
+          <w:lang w:val="fr-FR"/>
+        </w:rPr>
+      </w:pPr>
+      <w:proofErr w:type="gramStart"/>
+      <w:r>
+        <w:rPr>
+          <w:rFonts w:ascii="Courier New" w:eastAsia="Times New Roman" w:hAnsi="Courier New" w:cs="Courier New"/>
+          <w:sz w:val="20"/>
+          <w:szCs w:val="20"/>
+          <w:lang w:val="fr-FR"/>
+        </w:rPr>
+        <w:t>git</w:t>
+      </w:r>
+      <w:proofErr w:type="gramEnd"/>
+      <w:r>
+        <w:rPr>
+          <w:rFonts w:ascii="Courier New" w:eastAsia="Times New Roman" w:hAnsi="Courier New" w:cs="Courier New"/>
+          <w:sz w:val="20"/>
+          <w:szCs w:val="20"/>
+          <w:lang w:val="fr-FR"/>
+        </w:rPr>
+        <w:t xml:space="preserve"> commit -m "Initial commit"       # Créer un premier commit</w:t>
+      </w:r>
+    </w:p>
+    <w:p>
+      <w:pPr>
+        <w:tabs>
+          <w:tab w:val="left" w:pos="916"/>
+          <w:tab w:val="left" w:pos="1832"/>
+          <w:tab w:val="left" w:pos="2748"/>
+          <w:tab w:val="left" w:pos="3664"/>
+          <w:tab w:val="left" w:pos="4580"/>
+          <w:tab w:val="left" w:pos="5496"/>
+          <w:tab w:val="left" w:pos="6412"/>
+          <w:tab w:val="left" w:pos="7328"/>
+          <w:tab w:val="left" w:pos="8244"/>
+          <w:tab w:val="left" w:pos="9160"/>
+          <w:tab w:val="left" w:pos="10076"/>
+          <w:tab w:val="left" w:pos="10992"/>
+          <w:tab w:val="left" w:pos="11908"/>
+          <w:tab w:val="left" w:pos="12824"/>
+          <w:tab w:val="left" w:pos="13740"/>
+          <w:tab w:val="left" w:pos="14656"/>
+        </w:tabs>
+        <w:spacing w:after="0" w:line="240" w:lineRule="auto"/>
+        <w:rPr>
+          <w:rFonts w:ascii="Courier New" w:eastAsia="Times New Roman" w:hAnsi="Courier New" w:cs="Courier New"/>
+          <w:sz w:val="20"/>
+          <w:szCs w:val="20"/>
+          <w:lang w:val="fr-FR"/>
+        </w:rPr>
+      </w:pPr>
+      <w:proofErr w:type="gramStart"/>
+      <w:r>
+        <w:rPr>
+          <w:rFonts w:ascii="Courier New" w:eastAsia="Times New Roman" w:hAnsi="Courier New" w:cs="Courier New"/>
+          <w:sz w:val="20"/>
+          <w:szCs w:val="20"/>
+          <w:lang w:val="fr-FR"/>
+        </w:rPr>
+        <w:t>git</w:t>
+      </w:r>
+      <w:proofErr w:type="gramEnd"/>
+      <w:r>
+        <w:rPr>
+          <w:rFonts w:ascii="Courier New" w:eastAsia="Times New Roman" w:hAnsi="Courier New" w:cs="Courier New"/>
+          <w:sz w:val="20"/>
+          <w:szCs w:val="20"/>
+          <w:lang w:val="fr-FR"/>
+        </w:rPr>
+        <w:t xml:space="preserve"> remote add origin &lt;URL_GitHub&gt;   # Lier au dépôt distant (GitHub)</w:t>
+      </w:r>
+    </w:p>
+    <w:p>
+      <w:pPr>
+        <w:tabs>
+          <w:tab w:val="left" w:pos="916"/>
+          <w:tab w:val="left" w:pos="1832"/>
+          <w:tab w:val="left" w:pos="2748"/>
+          <w:tab w:val="left" w:pos="3664"/>
+          <w:tab w:val="left" w:pos="4580"/>
+          <w:tab w:val="left" w:pos="5496"/>
+          <w:tab w:val="left" w:pos="6412"/>
+          <w:tab w:val="left" w:pos="7328"/>
+          <w:tab w:val="left" w:pos="8244"/>
+          <w:tab w:val="left" w:pos="9160"/>
+          <w:tab w:val="left" w:pos="10076"/>
+          <w:tab w:val="left" w:pos="10992"/>
+          <w:tab w:val="left" w:pos="11908"/>
+          <w:tab w:val="left" w:pos="12824"/>
+          <w:tab w:val="left" w:pos="13740"/>
+          <w:tab w:val="left" w:pos="14656"/>
+        </w:tabs>
+        <w:spacing w:after="0" w:line="240" w:lineRule="auto"/>
+        <w:rPr>
+          <w:rFonts w:ascii="Courier New" w:eastAsia="Times New Roman" w:hAnsi="Courier New" w:cs="Courier New"/>
+          <w:sz w:val="20"/>
+          <w:szCs w:val="20"/>
+          <w:lang w:val="fr-FR"/>
+        </w:rPr>
+      </w:pPr>
+      <w:proofErr w:type="gramStart"/>
+      <w:r>
+        <w:rPr>
+          <w:rFonts w:ascii="Courier New" w:eastAsia="Times New Roman" w:hAnsi="Courier New" w:cs="Courier New"/>
+          <w:sz w:val="20"/>
+          <w:szCs w:val="20"/>
+          <w:lang w:val="fr-FR"/>
+        </w:rPr>
+        <w:t>git</w:t>
+      </w:r>
+      <w:proofErr w:type="gramEnd"/>
+      <w:r>
+        <w:rPr>
+          <w:rFonts w:ascii="Courier New" w:eastAsia="Times New Roman" w:hAnsi="Courier New" w:cs="Courier New"/>
+          <w:sz w:val="20"/>
+          <w:szCs w:val="20"/>
+          <w:lang w:val="fr-FR"/>
+        </w:rPr>
+        <w:t xml:space="preserve"> branch -M main                   # Nommer la branche 'main' (optionnel)</w:t>
+      </w:r>
+    </w:p>
+    <w:p>
+      <w:pPr>
+        <w:tabs>
+          <w:tab w:val="left" w:pos="916"/>
+          <w:tab w:val="left" w:pos="1832"/>
+          <w:tab w:val="left" w:pos="2748"/>
+          <w:tab w:val="left" w:pos="3664"/>
+          <w:tab w:val="left" w:pos="4580"/>
+          <w:tab w:val="left" w:pos="5496"/>
+          <w:tab w:val="left" w:pos="6412"/>
+          <w:tab w:val="left" w:pos="7328"/>
+          <w:tab w:val="left" w:pos="8244"/>
+          <w:tab w:val="left" w:pos="9160"/>
+          <w:tab w:val="left" w:pos="10076"/>
+          <w:tab w:val="left" w:pos="10992"/>
+          <w:tab w:val="left" w:pos="11908"/>
+          <w:tab w:val="left" w:pos="12824"/>
+          <w:tab w:val="left" w:pos="13740"/>
+          <w:tab w:val="left" w:pos="14656"/>
+        </w:tabs>
+        <w:spacing w:after="0" w:line="240" w:lineRule="auto"/>
+        <w:rPr>
+          <w:rFonts w:ascii="Courier New" w:eastAsia="Times New Roman" w:hAnsi="Courier New" w:cs="Courier New"/>
+          <w:sz w:val="20"/>
+          <w:szCs w:val="20"/>
+          <w:lang w:val="fr-FR"/>
+        </w:rPr>
+      </w:pPr>
+      <w:proofErr w:type="gramStart"/>
+      <w:r>
+        <w:rPr>
+          <w:rFonts w:ascii="Courier New" w:eastAsia="Times New Roman" w:hAnsi="Courier New" w:cs="Courier New"/>
+          <w:sz w:val="20"/>
+          <w:szCs w:val="20"/>
+          <w:lang w:val="fr-FR"/>
+        </w:rPr>
+        <w:t>git</w:t>
+      </w:r>
+      <w:proofErr w:type="gramEnd"/>
+      <w:r>
+        <w:rPr>
+          <w:rFonts w:ascii="Courier New" w:eastAsia="Times New Roman" w:hAnsi="Courier New" w:cs="Courier New"/>
+          <w:sz w:val="20"/>
+          <w:szCs w:val="20"/>
+          <w:lang w:val="fr-FR"/>
+        </w:rPr>
+        <w:t xml:space="preserve"> push -u origin main              # Envoyer ton code sur GitHub</w:t>
+      </w:r>
+    </w:p>
+    <w:p>
+      <w:pPr>
+        <w:spacing w:after="0" w:line="240" w:lineRule="auto"/>
+        <w:rPr>
+          <w:rFonts w:ascii="Times New Roman" w:eastAsia="Times New Roman" w:hAnsi="Times New Roman" w:cs="Times New Roman"/>
+          <w:sz w:val="24"/>
+          <w:szCs w:val="24"/>
+        </w:rPr>
+      </w:pPr>
+      <w:r>
+        <w:rPr>
+          <w:rFonts w:ascii="Times New Roman" w:eastAsia="Times New Roman" w:hAnsi="Times New Roman" w:cs="Times New Roman"/>
+          <w:sz w:val="24"/>
+          <w:szCs w:val="24"/>
+        </w:rPr>
+        <w:pict>
+          <v:rect id="_x0000_i1052" style="width:0;height:1.5pt" o:hralign="center" o:hrstd="t" o:hr="t" fillcolor="#a0a0a0" stroked="f"/>
+        </w:pict>
+      </w:r>
+    </w:p>
+    <w:p>
+      <w:pPr>
+        <w:spacing w:before="100" w:beforeAutospacing="1" w:after="100" w:afterAutospacing="1" w:line="240" w:lineRule="auto"/>
+        <w:outlineLvl w:val="1"/>
+        <w:rPr>
+          <w:rFonts w:ascii="Times New Roman" w:eastAsia="Times New Roman" w:hAnsi="Times New Roman" w:cs="Times New Roman"/>
+          <w:b/>
+          <w:bCs/>
+          <w:sz w:val="36"/>
+          <w:szCs w:val="36"/>
+          <w:lang w:val="fr-FR"/>
+        </w:rPr>
+      </w:pPr>
+      <w:bookmarkStart w:id="0" w:name="_GoBack"/>
+      <w:r>
+        <w:rPr>
+          <w:rFonts w:ascii="Segoe UI Symbol" w:eastAsia="Times New Roman" w:hAnsi="Segoe UI Symbol" w:cs="Segoe UI Symbol"/>
+          <w:b/>
+          <w:bCs/>
+          <w:sz w:val="36"/>
+          <w:szCs w:val="36"/>
+        </w:rPr>
+        <w:t>🔁</w:t>
+      </w:r>
+      <w:r>
+        <w:rPr>
+          <w:rFonts w:ascii="Times New Roman" w:eastAsia="Times New Roman" w:hAnsi="Times New Roman" w:cs="Times New Roman"/>
+          <w:b/>
+          <w:bCs/>
+          <w:sz w:val="36"/>
+          <w:szCs w:val="36"/>
+          <w:lang w:val="fr-FR"/>
+        </w:rPr>
+        <w:t xml:space="preserve"> À chaque fois après des modifications (2e fois </w:t>
+      </w:r>
+      <w:proofErr w:type="gramStart"/>
+      <w:r>
+        <w:rPr>
+          <w:rFonts w:ascii="Times New Roman" w:eastAsia="Times New Roman" w:hAnsi="Times New Roman" w:cs="Times New Roman"/>
+          <w:b/>
+          <w:bCs/>
+          <w:sz w:val="36"/>
+          <w:szCs w:val="36"/>
+          <w:lang w:val="fr-FR"/>
+        </w:rPr>
+        <w:t>et</w:t>
+      </w:r>
+      <w:proofErr w:type="gramEnd"/>
+      <w:r>
+        <w:rPr>
+          <w:rFonts w:ascii="Times New Roman" w:eastAsia="Times New Roman" w:hAnsi="Times New Roman" w:cs="Times New Roman"/>
+          <w:b/>
+          <w:bCs/>
+          <w:sz w:val="36"/>
+          <w:szCs w:val="36"/>
+          <w:lang w:val="fr-FR"/>
+        </w:rPr>
+        <w:t xml:space="preserve"> suivantes)</w:t>
+      </w:r>
+    </w:p>
+    <w:bookmarkEnd w:id="0"/>
+    <w:p>
+      <w:pPr>
+        <w:spacing w:before="100" w:beforeAutospacing="1" w:after="100" w:afterAutospacing="1" w:line="240" w:lineRule="auto"/>
+        <w:rPr>
+          <w:rFonts w:ascii="Times New Roman" w:eastAsia="Times New Roman" w:hAnsi="Times New Roman" w:cs="Times New Roman"/>
+          <w:sz w:val="24"/>
+          <w:szCs w:val="24"/>
+          <w:lang w:val="fr-FR"/>
+        </w:rPr>
+      </w:pPr>
+      <w:r>
+        <w:rPr>
+          <w:rFonts w:ascii="Times New Roman" w:eastAsia="Times New Roman" w:hAnsi="Times New Roman" w:cs="Times New Roman"/>
+          <w:sz w:val="24"/>
+          <w:szCs w:val="24"/>
+          <w:lang w:val="fr-FR"/>
+        </w:rPr>
+        <w:lastRenderedPageBreak/>
+        <w:t>Quand tu ajoutes/modifies des fichiers :</w:t>
+      </w:r>
+    </w:p>
+    <w:p>
+      <w:pPr>
+        <w:tabs>
+          <w:tab w:val="left" w:pos="916"/>
+          <w:tab w:val="left" w:pos="1832"/>
+          <w:tab w:val="left" w:pos="2748"/>
+          <w:tab w:val="left" w:pos="3664"/>
+          <w:tab w:val="left" w:pos="4580"/>
+          <w:tab w:val="left" w:pos="5496"/>
+          <w:tab w:val="left" w:pos="6412"/>
+          <w:tab w:val="left" w:pos="7328"/>
+          <w:tab w:val="left" w:pos="8244"/>
+          <w:tab w:val="left" w:pos="9160"/>
+          <w:tab w:val="left" w:pos="10076"/>
+          <w:tab w:val="left" w:pos="10992"/>
+          <w:tab w:val="left" w:pos="11908"/>
+          <w:tab w:val="left" w:pos="12824"/>
+          <w:tab w:val="left" w:pos="13740"/>
+          <w:tab w:val="left" w:pos="14656"/>
+        </w:tabs>
+        <w:spacing w:after="0" w:line="240" w:lineRule="auto"/>
+        <w:rPr>
+          <w:rFonts w:ascii="Courier New" w:eastAsia="Times New Roman" w:hAnsi="Courier New" w:cs="Courier New"/>
+          <w:sz w:val="20"/>
+          <w:szCs w:val="20"/>
+          <w:lang w:val="fr-FR"/>
+        </w:rPr>
+      </w:pPr>
+      <w:proofErr w:type="gramStart"/>
+      <w:r>
+        <w:rPr>
+          <w:rFonts w:ascii="Courier New" w:eastAsia="Times New Roman" w:hAnsi="Courier New" w:cs="Courier New"/>
+          <w:sz w:val="20"/>
+          <w:szCs w:val="20"/>
+          <w:lang w:val="fr-FR"/>
+        </w:rPr>
+        <w:t>bash</w:t>
+      </w:r>
+      <w:proofErr w:type="gramEnd"/>
+    </w:p>
+    <w:p>
+      <w:pPr>
+        <w:tabs>
+          <w:tab w:val="left" w:pos="916"/>
+          <w:tab w:val="left" w:pos="1832"/>
+          <w:tab w:val="left" w:pos="2748"/>
+          <w:tab w:val="left" w:pos="3664"/>
+          <w:tab w:val="left" w:pos="4580"/>
+          <w:tab w:val="left" w:pos="5496"/>
+          <w:tab w:val="left" w:pos="6412"/>
+          <w:tab w:val="left" w:pos="7328"/>
+          <w:tab w:val="left" w:pos="8244"/>
+          <w:tab w:val="left" w:pos="9160"/>
+          <w:tab w:val="left" w:pos="10076"/>
+          <w:tab w:val="left" w:pos="10992"/>
+          <w:tab w:val="left" w:pos="11908"/>
+          <w:tab w:val="left" w:pos="12824"/>
+          <w:tab w:val="left" w:pos="13740"/>
+          <w:tab w:val="left" w:pos="14656"/>
+        </w:tabs>
+        <w:spacing w:after="0" w:line="240" w:lineRule="auto"/>
+        <w:rPr>
+          <w:rFonts w:ascii="Courier New" w:eastAsia="Times New Roman" w:hAnsi="Courier New" w:cs="Courier New"/>
+          <w:sz w:val="20"/>
+          <w:szCs w:val="20"/>
+          <w:lang w:val="fr-FR"/>
+        </w:rPr>
+      </w:pPr>
+      <w:r>
+        <w:rPr>
+          <w:rFonts w:ascii="Courier New" w:eastAsia="Times New Roman" w:hAnsi="Courier New" w:cs="Courier New"/>
+          <w:sz w:val="20"/>
+          <w:szCs w:val="20"/>
+          <w:lang w:val="fr-FR"/>
+        </w:rPr>
+        <w:t>CopierModifier</w:t>
+      </w:r>
+    </w:p>
+    <w:p>
+      <w:pPr>
+        <w:tabs>
+          <w:tab w:val="left" w:pos="916"/>
+          <w:tab w:val="left" w:pos="1832"/>
+          <w:tab w:val="left" w:pos="2748"/>
+          <w:tab w:val="left" w:pos="3664"/>
+          <w:tab w:val="left" w:pos="4580"/>
+          <w:tab w:val="left" w:pos="5496"/>
+          <w:tab w:val="left" w:pos="6412"/>
+          <w:tab w:val="left" w:pos="7328"/>
+          <w:tab w:val="left" w:pos="8244"/>
+          <w:tab w:val="left" w:pos="9160"/>
+          <w:tab w:val="left" w:pos="10076"/>
+          <w:tab w:val="left" w:pos="10992"/>
+          <w:tab w:val="left" w:pos="11908"/>
+          <w:tab w:val="left" w:pos="12824"/>
+          <w:tab w:val="left" w:pos="13740"/>
+          <w:tab w:val="left" w:pos="14656"/>
+        </w:tabs>
+        <w:spacing w:after="0" w:line="240" w:lineRule="auto"/>
+        <w:rPr>
+          <w:rFonts w:ascii="Courier New" w:eastAsia="Times New Roman" w:hAnsi="Courier New" w:cs="Courier New"/>
+          <w:sz w:val="20"/>
+          <w:szCs w:val="20"/>
+          <w:lang w:val="fr-FR"/>
+        </w:rPr>
+      </w:pPr>
+      <w:proofErr w:type="gramStart"/>
+      <w:r>
+        <w:rPr>
+          <w:rFonts w:ascii="Courier New" w:eastAsia="Times New Roman" w:hAnsi="Courier New" w:cs="Courier New"/>
+          <w:sz w:val="20"/>
+          <w:szCs w:val="20"/>
+          <w:lang w:val="fr-FR"/>
+        </w:rPr>
+        <w:t>git</w:t>
+      </w:r>
+      <w:proofErr w:type="gramEnd"/>
+      <w:r>
+        <w:rPr>
+          <w:rFonts w:ascii="Courier New" w:eastAsia="Times New Roman" w:hAnsi="Courier New" w:cs="Courier New"/>
+          <w:sz w:val="20"/>
+          <w:szCs w:val="20"/>
+          <w:lang w:val="fr-FR"/>
+        </w:rPr>
+        <w:t xml:space="preserve"> status                           # Voir les fichiers modifiés ou ajoutés</w:t>
+      </w:r>
+    </w:p>
+    <w:p>
+      <w:pPr>
+        <w:tabs>
+          <w:tab w:val="left" w:pos="916"/>
+          <w:tab w:val="left" w:pos="1832"/>
+          <w:tab w:val="left" w:pos="2748"/>
+          <w:tab w:val="left" w:pos="3664"/>
+          <w:tab w:val="left" w:pos="4580"/>
+          <w:tab w:val="left" w:pos="5496"/>
+          <w:tab w:val="left" w:pos="6412"/>
+          <w:tab w:val="left" w:pos="7328"/>
+          <w:tab w:val="left" w:pos="8244"/>
+          <w:tab w:val="left" w:pos="9160"/>
+          <w:tab w:val="left" w:pos="10076"/>
+          <w:tab w:val="left" w:pos="10992"/>
+          <w:tab w:val="left" w:pos="11908"/>
+          <w:tab w:val="left" w:pos="12824"/>
+          <w:tab w:val="left" w:pos="13740"/>
+          <w:tab w:val="left" w:pos="14656"/>
+        </w:tabs>
+        <w:spacing w:after="0" w:line="240" w:lineRule="auto"/>
+        <w:rPr>
+          <w:rFonts w:ascii="Courier New" w:eastAsia="Times New Roman" w:hAnsi="Courier New" w:cs="Courier New"/>
+          <w:sz w:val="20"/>
+          <w:szCs w:val="20"/>
+          <w:lang w:val="fr-FR"/>
+        </w:rPr>
+      </w:pPr>
+      <w:proofErr w:type="gramStart"/>
+      <w:r>
+        <w:rPr>
+          <w:rFonts w:ascii="Courier New" w:eastAsia="Times New Roman" w:hAnsi="Courier New" w:cs="Courier New"/>
+          <w:sz w:val="20"/>
+          <w:szCs w:val="20"/>
+          <w:lang w:val="fr-FR"/>
+        </w:rPr>
+        <w:t>git</w:t>
+      </w:r>
+      <w:proofErr w:type="gramEnd"/>
+      <w:r>
+        <w:rPr>
+          <w:rFonts w:ascii="Courier New" w:eastAsia="Times New Roman" w:hAnsi="Courier New" w:cs="Courier New"/>
+          <w:sz w:val="20"/>
+          <w:szCs w:val="20"/>
+          <w:lang w:val="fr-FR"/>
+        </w:rPr>
+        <w:t xml:space="preserve"> add .                            # Ajouter tous les changements</w:t>
+      </w:r>
+    </w:p>
+    <w:p>
+      <w:pPr>
+        <w:tabs>
+          <w:tab w:val="left" w:pos="916"/>
+          <w:tab w:val="left" w:pos="1832"/>
+          <w:tab w:val="left" w:pos="2748"/>
+          <w:tab w:val="left" w:pos="3664"/>
+          <w:tab w:val="left" w:pos="4580"/>
+          <w:tab w:val="left" w:pos="5496"/>
+          <w:tab w:val="left" w:pos="6412"/>
+          <w:tab w:val="left" w:pos="7328"/>
+          <w:tab w:val="left" w:pos="8244"/>
+          <w:tab w:val="left" w:pos="9160"/>
+          <w:tab w:val="left" w:pos="10076"/>
+          <w:tab w:val="left" w:pos="10992"/>
+          <w:tab w:val="left" w:pos="11908"/>
+          <w:tab w:val="left" w:pos="12824"/>
+          <w:tab w:val="left" w:pos="13740"/>
+          <w:tab w:val="left" w:pos="14656"/>
+        </w:tabs>
+        <w:spacing w:after="0" w:line="240" w:lineRule="auto"/>
+        <w:rPr>
+          <w:rFonts w:ascii="Courier New" w:eastAsia="Times New Roman" w:hAnsi="Courier New" w:cs="Courier New"/>
+          <w:sz w:val="20"/>
+          <w:szCs w:val="20"/>
+          <w:lang w:val="fr-FR"/>
+        </w:rPr>
+      </w:pPr>
+      <w:proofErr w:type="gramStart"/>
+      <w:r>
+        <w:rPr>
+          <w:rFonts w:ascii="Courier New" w:eastAsia="Times New Roman" w:hAnsi="Courier New" w:cs="Courier New"/>
+          <w:sz w:val="20"/>
+          <w:szCs w:val="20"/>
+          <w:lang w:val="fr-FR"/>
+        </w:rPr>
+        <w:t>git</w:t>
+      </w:r>
+      <w:proofErr w:type="gramEnd"/>
+      <w:r>
+        <w:rPr>
+          <w:rFonts w:ascii="Courier New" w:eastAsia="Times New Roman" w:hAnsi="Courier New" w:cs="Courier New"/>
+          <w:sz w:val="20"/>
+          <w:szCs w:val="20"/>
+          <w:lang w:val="fr-FR"/>
+        </w:rPr>
+        <w:t xml:space="preserve"> commit -m "Explication du changement"   # Sauvegarder avec un message</w:t>
+      </w:r>
+    </w:p>
+    <w:p>
+      <w:pPr>
+        <w:tabs>
+          <w:tab w:val="left" w:pos="916"/>
+          <w:tab w:val="left" w:pos="1832"/>
+          <w:tab w:val="left" w:pos="2748"/>
+          <w:tab w:val="left" w:pos="3664"/>
+          <w:tab w:val="left" w:pos="4580"/>
+          <w:tab w:val="left" w:pos="5496"/>
+          <w:tab w:val="left" w:pos="6412"/>
+          <w:tab w:val="left" w:pos="7328"/>
+          <w:tab w:val="left" w:pos="8244"/>
+          <w:tab w:val="left" w:pos="9160"/>
+          <w:tab w:val="left" w:pos="10076"/>
+          <w:tab w:val="left" w:pos="10992"/>
+          <w:tab w:val="left" w:pos="11908"/>
+          <w:tab w:val="left" w:pos="12824"/>
+          <w:tab w:val="left" w:pos="13740"/>
+          <w:tab w:val="left" w:pos="14656"/>
+        </w:tabs>
+        <w:spacing w:after="0" w:line="240" w:lineRule="auto"/>
+        <w:rPr>
+          <w:rFonts w:ascii="Courier New" w:eastAsia="Times New Roman" w:hAnsi="Courier New" w:cs="Courier New"/>
+          <w:sz w:val="20"/>
+          <w:szCs w:val="20"/>
+          <w:lang w:val="fr-FR"/>
+        </w:rPr>
+      </w:pPr>
+      <w:proofErr w:type="gramStart"/>
+      <w:r>
+        <w:rPr>
+          <w:rFonts w:ascii="Courier New" w:eastAsia="Times New Roman" w:hAnsi="Courier New" w:cs="Courier New"/>
+          <w:sz w:val="20"/>
+          <w:szCs w:val="20"/>
+          <w:lang w:val="fr-FR"/>
+        </w:rPr>
+        <w:t>git</w:t>
+      </w:r>
+      <w:proofErr w:type="gramEnd"/>
+      <w:r>
+        <w:rPr>
+          <w:rFonts w:ascii="Courier New" w:eastAsia="Times New Roman" w:hAnsi="Courier New" w:cs="Courier New"/>
+          <w:sz w:val="20"/>
+          <w:szCs w:val="20"/>
+          <w:lang w:val="fr-FR"/>
+        </w:rPr>
+        <w:t xml:space="preserve"> push                             # Envoyer les changements sur GitHub</w:t>
+      </w:r>
+    </w:p>
+    <w:p>
+      <w:pPr>
+        <w:pStyle w:val="Titre3"/>
+        <w:rPr>
+          <w:rFonts w:asciiTheme="majorBidi" w:hAnsiTheme="majorBidi" w:cstheme="majorBidi"/>
+          <w:b w:val="0"/>
+          <w:bCs w:val="0"/>
           <w:color w:val="FF0000"/>
           <w:sz w:val="36"/>
           <w:szCs w:val="36"/>
@@ -13253,6 +14188,16 @@
       <w:iCs/>
     </w:rPr>
   </w:style>
+  <w:style w:type="character" w:customStyle="1" w:styleId="hljs-string">
+    <w:name w:val="hljs-string"/>
+    <w:basedOn w:val="Policepardfaut"/>
+    <w:rsid w:val="000A7B52"/>
+  </w:style>
+  <w:style w:type="character" w:customStyle="1" w:styleId="hljs-builtin">
+    <w:name w:val="hljs-built_in"/>
+    <w:basedOn w:val="Policepardfaut"/>
+    <w:rsid w:val="000A7B52"/>
+  </w:style>
 </w:styles>
 </file>
 

</xml_diff>